<commit_message>
Adición de los criterios de aceptación.
</commit_message>
<xml_diff>
--- a/Conceptos Avanzados Ingenieria Software/TSP/Ciclo I/Plan de Pruebas/CPF-05.docx
+++ b/Conceptos Avanzados Ingenieria Software/TSP/Ciclo I/Plan de Pruebas/CPF-05.docx
@@ -769,13 +769,14 @@
     <w:tbl>
       <w:tblPr>
         <w:tblStyle w:val="Cuadrculaclara-nfasis11"/>
-        <w:tblW w:w="9889" w:type="dxa"/>
+        <w:tblW w:w="9606" w:type="dxa"/>
         <w:tblLook w:val="04A0"/>
       </w:tblPr>
       <w:tblGrid>
         <w:gridCol w:w="675"/>
-        <w:gridCol w:w="3402"/>
-        <w:gridCol w:w="5812"/>
+        <w:gridCol w:w="2552"/>
+        <w:gridCol w:w="2835"/>
+        <w:gridCol w:w="3544"/>
       </w:tblGrid>
       <w:tr>
         <w:trPr>
@@ -812,7 +813,7 @@
         </w:tc>
         <w:tc>
           <w:tcPr>
-            <w:tcW w:w="3402" w:type="dxa"/>
+            <w:tcW w:w="2552" w:type="dxa"/>
           </w:tcPr>
           <w:p>
             <w:pPr>
@@ -839,7 +840,7 @@
         </w:tc>
         <w:tc>
           <w:tcPr>
-            <w:tcW w:w="5812" w:type="dxa"/>
+            <w:tcW w:w="2835" w:type="dxa"/>
           </w:tcPr>
           <w:p>
             <w:pPr>
@@ -861,6 +862,33 @@
                 <w:lang w:val="es-ES"/>
               </w:rPr>
               <w:t>Resultados Esperados</w:t>
+            </w:r>
+          </w:p>
+        </w:tc>
+        <w:tc>
+          <w:tcPr>
+            <w:tcW w:w="3544" w:type="dxa"/>
+          </w:tcPr>
+          <w:p>
+            <w:pPr>
+              <w:cnfStyle w:val="100000000000"/>
+              <w:rPr>
+                <w:rFonts w:ascii="Arial" w:hAnsi="Arial" w:cs="Arial"/>
+                <w:b w:val="0"/>
+                <w:sz w:val="20"/>
+                <w:szCs w:val="20"/>
+                <w:lang w:val="es-ES"/>
+              </w:rPr>
+            </w:pPr>
+            <w:r>
+              <w:rPr>
+                <w:rFonts w:ascii="Arial" w:hAnsi="Arial" w:cs="Arial"/>
+                <w:b w:val="0"/>
+                <w:sz w:val="20"/>
+                <w:szCs w:val="20"/>
+                <w:lang w:val="es-ES"/>
+              </w:rPr>
+              <w:t>Criterios de Aceptación</w:t>
             </w:r>
           </w:p>
         </w:tc>
@@ -898,7 +926,7 @@
         </w:tc>
         <w:tc>
           <w:tcPr>
-            <w:tcW w:w="3402" w:type="dxa"/>
+            <w:tcW w:w="2552" w:type="dxa"/>
           </w:tcPr>
           <w:p>
             <w:pPr>
@@ -917,13 +945,22 @@
                 <w:szCs w:val="20"/>
                 <w:lang w:val="es-MX"/>
               </w:rPr>
-              <w:t>El sistema adiciona el numero del cambio en el comentario de la cabecera del programa</w:t>
-            </w:r>
-          </w:p>
-        </w:tc>
-        <w:tc>
-          <w:tcPr>
-            <w:tcW w:w="5812" w:type="dxa"/>
+              <w:t>El sistema adiciona el nú</w:t>
+            </w:r>
+            <w:r>
+              <w:rPr>
+                <w:rFonts w:ascii="Arial" w:hAnsi="Arial" w:cs="Arial"/>
+                <w:sz w:val="20"/>
+                <w:szCs w:val="20"/>
+                <w:lang w:val="es-MX"/>
+              </w:rPr>
+              <w:t>mero del cambio en el comentario de la cabecera del programa</w:t>
+            </w:r>
+          </w:p>
+        </w:tc>
+        <w:tc>
+          <w:tcPr>
+            <w:tcW w:w="2835" w:type="dxa"/>
           </w:tcPr>
           <w:p>
             <w:pPr>
@@ -943,6 +980,58 @@
                 <w:lang w:val="es-ES"/>
               </w:rPr>
               <w:t>El número de cambio fue adicionado en el comentario de la cabecera del programa</w:t>
+            </w:r>
+          </w:p>
+        </w:tc>
+        <w:tc>
+          <w:tcPr>
+            <w:tcW w:w="3544" w:type="dxa"/>
+          </w:tcPr>
+          <w:p>
+            <w:pPr>
+              <w:cnfStyle w:val="000000100000"/>
+              <w:rPr>
+                <w:rFonts w:ascii="Arial" w:hAnsi="Arial" w:cs="Arial"/>
+                <w:sz w:val="20"/>
+                <w:szCs w:val="20"/>
+                <w:lang w:val="es-ES"/>
+              </w:rPr>
+            </w:pPr>
+            <w:r>
+              <w:rPr>
+                <w:rFonts w:ascii="Arial" w:hAnsi="Arial" w:cs="Arial"/>
+                <w:sz w:val="20"/>
+                <w:szCs w:val="20"/>
+                <w:lang w:val="es-ES"/>
+              </w:rPr>
+              <w:t>El n</w:t>
+            </w:r>
+            <w:r>
+              <w:rPr>
+                <w:rFonts w:ascii="Arial" w:hAnsi="Arial" w:cs="Arial"/>
+                <w:sz w:val="20"/>
+                <w:szCs w:val="20"/>
+                <w:lang w:val="es-ES"/>
+              </w:rPr>
+              <w:t xml:space="preserve">úmero debe estar </w:t>
+            </w:r>
+            <w:r>
+              <w:rPr>
+                <w:rFonts w:ascii="Arial" w:hAnsi="Arial" w:cs="Arial"/>
+                <w:sz w:val="20"/>
+                <w:szCs w:val="20"/>
+                <w:lang w:val="es-ES"/>
+              </w:rPr>
+              <w:t>adicionado</w:t>
+            </w:r>
+            <w:r>
+              <w:rPr>
+                <w:rFonts w:ascii="Arial" w:hAnsi="Arial" w:cs="Arial"/>
+                <w:sz w:val="20"/>
+                <w:szCs w:val="20"/>
+                <w:lang w:val="es-ES"/>
+              </w:rPr>
+              <w:t xml:space="preserve"> en el comentario de la cabecera del programa.</w:t>
             </w:r>
           </w:p>
         </w:tc>
@@ -980,7 +1069,7 @@
         </w:tc>
         <w:tc>
           <w:tcPr>
-            <w:tcW w:w="3402" w:type="dxa"/>
+            <w:tcW w:w="2552" w:type="dxa"/>
           </w:tcPr>
           <w:p>
             <w:pPr>
@@ -1005,7 +1094,7 @@
         </w:tc>
         <w:tc>
           <w:tcPr>
-            <w:tcW w:w="5812" w:type="dxa"/>
+            <w:tcW w:w="2835" w:type="dxa"/>
           </w:tcPr>
           <w:p>
             <w:pPr>
@@ -1031,6 +1120,31 @@
                 <w:lang w:val="es-ES"/>
               </w:rPr>
               <w:t xml:space="preserve"> de cambio fue adicionado en el comentario de la cabecera del programa</w:t>
+            </w:r>
+          </w:p>
+        </w:tc>
+        <w:tc>
+          <w:tcPr>
+            <w:tcW w:w="3544" w:type="dxa"/>
+          </w:tcPr>
+          <w:p>
+            <w:pPr>
+              <w:cnfStyle w:val="000000010000"/>
+              <w:rPr>
+                <w:rFonts w:ascii="Arial" w:hAnsi="Arial" w:cs="Arial"/>
+                <w:sz w:val="20"/>
+                <w:szCs w:val="20"/>
+                <w:lang w:val="es-ES"/>
+              </w:rPr>
+            </w:pPr>
+            <w:r>
+              <w:rPr>
+                <w:rFonts w:ascii="Arial" w:hAnsi="Arial" w:cs="Arial"/>
+                <w:sz w:val="20"/>
+                <w:szCs w:val="20"/>
+                <w:lang w:val="es-ES"/>
+              </w:rPr>
+              <w:t>La fecha debe estar adicionada en el comentario de la cabecera del programa.</w:t>
             </w:r>
           </w:p>
         </w:tc>
@@ -1066,7 +1180,7 @@
         </w:tc>
         <w:tc>
           <w:tcPr>
-            <w:tcW w:w="3402" w:type="dxa"/>
+            <w:tcW w:w="2552" w:type="dxa"/>
           </w:tcPr>
           <w:p>
             <w:pPr>
@@ -1085,13 +1199,41 @@
                 <w:szCs w:val="20"/>
                 <w:lang w:val="es-MX"/>
               </w:rPr>
-              <w:t>El sistema adiciona la persona que realizo el cambio en el comentario de la cabecera del programa</w:t>
-            </w:r>
-          </w:p>
-        </w:tc>
-        <w:tc>
-          <w:tcPr>
-            <w:tcW w:w="5812" w:type="dxa"/>
+              <w:t>El sistema adiciona la persona</w:t>
+            </w:r>
+            <w:r>
+              <w:rPr>
+                <w:rFonts w:ascii="Arial" w:hAnsi="Arial" w:cs="Arial"/>
+                <w:sz w:val="20"/>
+                <w:szCs w:val="20"/>
+                <w:lang w:val="es-MX"/>
+              </w:rPr>
+              <w:t xml:space="preserve"> que realizó</w:t>
+            </w:r>
+            <w:r>
+              <w:rPr>
+                <w:rFonts w:ascii="Arial" w:hAnsi="Arial" w:cs="Arial"/>
+                <w:sz w:val="20"/>
+                <w:szCs w:val="20"/>
+                <w:lang w:val="es-MX"/>
+              </w:rPr>
+              <w:t xml:space="preserve"> el </w:t>
+            </w:r>
+            <w:r>
+              <w:rPr>
+                <w:rFonts w:ascii="Arial" w:hAnsi="Arial" w:cs="Arial"/>
+                <w:sz w:val="20"/>
+                <w:szCs w:val="20"/>
+                <w:lang w:val="es-MX"/>
+              </w:rPr>
+              <w:lastRenderedPageBreak/>
+              <w:t>cambio en el comentario de la cabecera del programa</w:t>
+            </w:r>
+          </w:p>
+        </w:tc>
+        <w:tc>
+          <w:tcPr>
+            <w:tcW w:w="2835" w:type="dxa"/>
           </w:tcPr>
           <w:p>
             <w:pPr>
@@ -1107,6 +1249,7 @@
                 <w:szCs w:val="20"/>
                 <w:lang w:val="es-ES"/>
               </w:rPr>
+              <w:lastRenderedPageBreak/>
               <w:t>La persona que realizó el cambio fue adicionada</w:t>
             </w:r>
             <w:r>
@@ -1116,7 +1259,53 @@
                 <w:szCs w:val="20"/>
                 <w:lang w:val="es-ES"/>
               </w:rPr>
-              <w:t xml:space="preserve"> en el comentario de la cabecera del programa</w:t>
+              <w:t xml:space="preserve"> en el </w:t>
+            </w:r>
+            <w:r>
+              <w:rPr>
+                <w:rFonts w:ascii="Arial" w:hAnsi="Arial" w:cs="Arial"/>
+                <w:sz w:val="20"/>
+                <w:szCs w:val="20"/>
+                <w:lang w:val="es-ES"/>
+              </w:rPr>
+              <w:lastRenderedPageBreak/>
+              <w:t>comentario de la cabecera del programa</w:t>
+            </w:r>
+          </w:p>
+        </w:tc>
+        <w:tc>
+          <w:tcPr>
+            <w:tcW w:w="3544" w:type="dxa"/>
+          </w:tcPr>
+          <w:p>
+            <w:pPr>
+              <w:cnfStyle w:val="000000100000"/>
+              <w:rPr>
+                <w:rFonts w:ascii="Arial" w:hAnsi="Arial" w:cs="Arial"/>
+                <w:sz w:val="20"/>
+                <w:szCs w:val="20"/>
+                <w:lang w:val="es-ES"/>
+              </w:rPr>
+            </w:pPr>
+            <w:r>
+              <w:rPr>
+                <w:rFonts w:ascii="Arial" w:hAnsi="Arial" w:cs="Arial"/>
+                <w:sz w:val="20"/>
+                <w:szCs w:val="20"/>
+                <w:lang w:val="es-ES"/>
+              </w:rPr>
+              <w:lastRenderedPageBreak/>
+              <w:t xml:space="preserve">La persona que realizó el cambio debe estar adicionada en el </w:t>
+            </w:r>
+            <w:r>
+              <w:rPr>
+                <w:rFonts w:ascii="Arial" w:hAnsi="Arial" w:cs="Arial"/>
+                <w:sz w:val="20"/>
+                <w:szCs w:val="20"/>
+                <w:lang w:val="es-ES"/>
+              </w:rPr>
+              <w:lastRenderedPageBreak/>
+              <w:t>comentario de la cabecera del programa.</w:t>
             </w:r>
           </w:p>
         </w:tc>
@@ -1146,13 +1335,14 @@
                 <w:szCs w:val="20"/>
                 <w:lang w:val="es-ES"/>
               </w:rPr>
+              <w:lastRenderedPageBreak/>
               <w:t>4</w:t>
             </w:r>
           </w:p>
         </w:tc>
         <w:tc>
           <w:tcPr>
-            <w:tcW w:w="3402" w:type="dxa"/>
+            <w:tcW w:w="2552" w:type="dxa"/>
           </w:tcPr>
           <w:p>
             <w:pPr>
@@ -1189,39 +1379,71 @@
                 <w:szCs w:val="20"/>
                 <w:lang w:val="es-MX"/>
               </w:rPr>
-              <w:t xml:space="preserve">qué se </w:t>
-            </w:r>
-            <w:r>
-              <w:rPr>
-                <w:rFonts w:ascii="Arial" w:hAnsi="Arial" w:cs="Arial"/>
-                <w:sz w:val="20"/>
-                <w:szCs w:val="20"/>
+              <w:t>qué se realizo el cambio en el comentario de la cabecera del programa</w:t>
+            </w:r>
+          </w:p>
+        </w:tc>
+        <w:tc>
+          <w:tcPr>
+            <w:tcW w:w="2835" w:type="dxa"/>
+          </w:tcPr>
+          <w:p>
+            <w:pPr>
+              <w:cnfStyle w:val="000000010000"/>
+              <w:rPr>
                 <w:lang w:val="es-MX"/>
               </w:rPr>
-              <w:lastRenderedPageBreak/>
-              <w:t>realizo el cambio en el comentario de la cabecera del programa</w:t>
-            </w:r>
-          </w:p>
-        </w:tc>
-        <w:tc>
-          <w:tcPr>
-            <w:tcW w:w="5812" w:type="dxa"/>
+            </w:pPr>
+            <w:r>
+              <w:rPr>
+                <w:rFonts w:ascii="Arial" w:hAnsi="Arial" w:cs="Arial"/>
+                <w:sz w:val="20"/>
+                <w:szCs w:val="20"/>
+                <w:lang w:val="es-ES"/>
+              </w:rPr>
+              <w:t xml:space="preserve">El </w:t>
+            </w:r>
+            <w:r>
+              <w:rPr>
+                <w:rFonts w:ascii="Arial" w:hAnsi="Arial" w:cs="Arial"/>
+                <w:sz w:val="20"/>
+                <w:szCs w:val="20"/>
+                <w:lang w:val="es-ES"/>
+              </w:rPr>
+              <w:t>por qué se realizó el</w:t>
+            </w:r>
+            <w:r>
+              <w:rPr>
+                <w:rFonts w:ascii="Arial" w:hAnsi="Arial" w:cs="Arial"/>
+                <w:sz w:val="20"/>
+                <w:szCs w:val="20"/>
+                <w:lang w:val="es-ES"/>
+              </w:rPr>
+              <w:t xml:space="preserve"> cambio fue adicionado en el comentario de la cabecera del programa</w:t>
+            </w:r>
+          </w:p>
+        </w:tc>
+        <w:tc>
+          <w:tcPr>
+            <w:tcW w:w="3544" w:type="dxa"/>
           </w:tcPr>
           <w:p>
             <w:pPr>
               <w:cnfStyle w:val="000000010000"/>
               <w:rPr>
-                <w:lang w:val="es-MX"/>
-              </w:rPr>
-            </w:pPr>
-            <w:r>
-              <w:rPr>
-                <w:rFonts w:ascii="Arial" w:hAnsi="Arial" w:cs="Arial"/>
-                <w:sz w:val="20"/>
-                <w:szCs w:val="20"/>
-                <w:lang w:val="es-ES"/>
-              </w:rPr>
-              <w:lastRenderedPageBreak/>
+                <w:rFonts w:ascii="Arial" w:hAnsi="Arial" w:cs="Arial"/>
+                <w:sz w:val="20"/>
+                <w:szCs w:val="20"/>
+                <w:lang w:val="es-ES"/>
+              </w:rPr>
+            </w:pPr>
+            <w:r>
+              <w:rPr>
+                <w:rFonts w:ascii="Arial" w:hAnsi="Arial" w:cs="Arial"/>
+                <w:sz w:val="20"/>
+                <w:szCs w:val="20"/>
+                <w:lang w:val="es-ES"/>
+              </w:rPr>
               <w:t xml:space="preserve">El </w:t>
             </w:r>
             <w:r>
@@ -1231,26 +1453,16 @@
                 <w:szCs w:val="20"/>
                 <w:lang w:val="es-ES"/>
               </w:rPr>
-              <w:t>por qué se realizó el</w:t>
-            </w:r>
-            <w:r>
-              <w:rPr>
-                <w:rFonts w:ascii="Arial" w:hAnsi="Arial" w:cs="Arial"/>
-                <w:sz w:val="20"/>
-                <w:szCs w:val="20"/>
-                <w:lang w:val="es-ES"/>
-              </w:rPr>
-              <w:t xml:space="preserve"> cambio fue adicionado en el </w:t>
-            </w:r>
-            <w:r>
-              <w:rPr>
-                <w:rFonts w:ascii="Arial" w:hAnsi="Arial" w:cs="Arial"/>
-                <w:sz w:val="20"/>
-                <w:szCs w:val="20"/>
-                <w:lang w:val="es-ES"/>
-              </w:rPr>
-              <w:lastRenderedPageBreak/>
-              <w:t>comentario de la cabecera del programa</w:t>
+              <w:t>por qué se realizó el cambio</w:t>
+            </w:r>
+            <w:r>
+              <w:rPr>
+                <w:rFonts w:ascii="Arial" w:hAnsi="Arial" w:cs="Arial"/>
+                <w:sz w:val="20"/>
+                <w:szCs w:val="20"/>
+                <w:lang w:val="es-ES"/>
+              </w:rPr>
+              <w:t xml:space="preserve"> debe estar adicionado en el comentario de la cabecera del programa.</w:t>
             </w:r>
           </w:p>
         </w:tc>
@@ -1280,14 +1492,13 @@
                 <w:szCs w:val="20"/>
                 <w:lang w:val="es-ES"/>
               </w:rPr>
-              <w:lastRenderedPageBreak/>
               <w:t>5</w:t>
             </w:r>
           </w:p>
         </w:tc>
         <w:tc>
           <w:tcPr>
-            <w:tcW w:w="3402" w:type="dxa"/>
+            <w:tcW w:w="2552" w:type="dxa"/>
           </w:tcPr>
           <w:p>
             <w:pPr>
@@ -1312,7 +1523,7 @@
         </w:tc>
         <w:tc>
           <w:tcPr>
-            <w:tcW w:w="5812" w:type="dxa"/>
+            <w:tcW w:w="2835" w:type="dxa"/>
           </w:tcPr>
           <w:p>
             <w:pPr>
@@ -1347,6 +1558,49 @@
                 <w:lang w:val="es-ES"/>
               </w:rPr>
               <w:t xml:space="preserve"> fue adicionado en el comentario de la cabecera del programa</w:t>
+            </w:r>
+          </w:p>
+        </w:tc>
+        <w:tc>
+          <w:tcPr>
+            <w:tcW w:w="3544" w:type="dxa"/>
+          </w:tcPr>
+          <w:p>
+            <w:pPr>
+              <w:cnfStyle w:val="000000100000"/>
+              <w:rPr>
+                <w:rFonts w:ascii="Arial" w:hAnsi="Arial" w:cs="Arial"/>
+                <w:sz w:val="20"/>
+                <w:szCs w:val="20"/>
+                <w:lang w:val="es-ES"/>
+              </w:rPr>
+            </w:pPr>
+            <w:r>
+              <w:rPr>
+                <w:rFonts w:ascii="Arial" w:hAnsi="Arial" w:cs="Arial"/>
+                <w:sz w:val="20"/>
+                <w:szCs w:val="20"/>
+                <w:lang w:val="es-ES"/>
+              </w:rPr>
+              <w:t>El</w:t>
+            </w:r>
+            <w:r>
+              <w:rPr>
+                <w:rFonts w:ascii="Arial" w:hAnsi="Arial" w:cs="Arial"/>
+                <w:sz w:val="20"/>
+                <w:szCs w:val="20"/>
+                <w:lang w:val="es-ES"/>
+              </w:rPr>
+              <w:t xml:space="preserve"> LOC adicionadas</w:t>
+            </w:r>
+            <w:r>
+              <w:rPr>
+                <w:rFonts w:ascii="Arial" w:hAnsi="Arial" w:cs="Arial"/>
+                <w:sz w:val="20"/>
+                <w:szCs w:val="20"/>
+                <w:lang w:val="es-ES"/>
+              </w:rPr>
+              <w:t xml:space="preserve"> debe estar adicionado en el comentario de la cabecera del programa.</w:t>
             </w:r>
           </w:p>
         </w:tc>
@@ -1382,7 +1636,7 @@
         </w:tc>
         <w:tc>
           <w:tcPr>
-            <w:tcW w:w="3402" w:type="dxa"/>
+            <w:tcW w:w="2552" w:type="dxa"/>
           </w:tcPr>
           <w:p>
             <w:pPr>
@@ -1407,7 +1661,7 @@
         </w:tc>
         <w:tc>
           <w:tcPr>
-            <w:tcW w:w="5812" w:type="dxa"/>
+            <w:tcW w:w="2835" w:type="dxa"/>
           </w:tcPr>
           <w:p>
             <w:pPr>
@@ -1442,6 +1696,49 @@
                 <w:lang w:val="es-ES"/>
               </w:rPr>
               <w:t xml:space="preserve"> fue adicionado en el comentario de la cabecera del programa</w:t>
+            </w:r>
+          </w:p>
+        </w:tc>
+        <w:tc>
+          <w:tcPr>
+            <w:tcW w:w="3544" w:type="dxa"/>
+          </w:tcPr>
+          <w:p>
+            <w:pPr>
+              <w:cnfStyle w:val="000000010000"/>
+              <w:rPr>
+                <w:rFonts w:ascii="Arial" w:hAnsi="Arial" w:cs="Arial"/>
+                <w:sz w:val="20"/>
+                <w:szCs w:val="20"/>
+                <w:lang w:val="es-ES"/>
+              </w:rPr>
+            </w:pPr>
+            <w:r>
+              <w:rPr>
+                <w:rFonts w:ascii="Arial" w:hAnsi="Arial" w:cs="Arial"/>
+                <w:sz w:val="20"/>
+                <w:szCs w:val="20"/>
+                <w:lang w:val="es-ES"/>
+              </w:rPr>
+              <w:t xml:space="preserve">El </w:t>
+            </w:r>
+            <w:r>
+              <w:rPr>
+                <w:rFonts w:ascii="Arial" w:hAnsi="Arial" w:cs="Arial"/>
+                <w:sz w:val="20"/>
+                <w:szCs w:val="20"/>
+                <w:lang w:val="es-ES"/>
+              </w:rPr>
+              <w:t>LOC cambiadas</w:t>
+            </w:r>
+            <w:r>
+              <w:rPr>
+                <w:rFonts w:ascii="Arial" w:hAnsi="Arial" w:cs="Arial"/>
+                <w:sz w:val="20"/>
+                <w:szCs w:val="20"/>
+                <w:lang w:val="es-ES"/>
+              </w:rPr>
+              <w:t xml:space="preserve"> debe estar adicionado en el comentario de la cabecera del programa.</w:t>
             </w:r>
           </w:p>
         </w:tc>
@@ -1477,7 +1774,7 @@
         </w:tc>
         <w:tc>
           <w:tcPr>
-            <w:tcW w:w="3402" w:type="dxa"/>
+            <w:tcW w:w="2552" w:type="dxa"/>
           </w:tcPr>
           <w:p>
             <w:pPr>
@@ -1502,7 +1799,7 @@
         </w:tc>
         <w:tc>
           <w:tcPr>
-            <w:tcW w:w="5812" w:type="dxa"/>
+            <w:tcW w:w="2835" w:type="dxa"/>
           </w:tcPr>
           <w:p>
             <w:pPr>
@@ -1537,6 +1834,49 @@
                 <w:lang w:val="es-ES"/>
               </w:rPr>
               <w:t xml:space="preserve"> fue adicionado en el comentario de la cabecera del programa</w:t>
+            </w:r>
+          </w:p>
+        </w:tc>
+        <w:tc>
+          <w:tcPr>
+            <w:tcW w:w="3544" w:type="dxa"/>
+          </w:tcPr>
+          <w:p>
+            <w:pPr>
+              <w:cnfStyle w:val="000000100000"/>
+              <w:rPr>
+                <w:rFonts w:ascii="Arial" w:hAnsi="Arial" w:cs="Arial"/>
+                <w:sz w:val="20"/>
+                <w:szCs w:val="20"/>
+                <w:lang w:val="es-ES"/>
+              </w:rPr>
+            </w:pPr>
+            <w:r>
+              <w:rPr>
+                <w:rFonts w:ascii="Arial" w:hAnsi="Arial" w:cs="Arial"/>
+                <w:sz w:val="20"/>
+                <w:szCs w:val="20"/>
+                <w:lang w:val="es-ES"/>
+              </w:rPr>
+              <w:t xml:space="preserve">El </w:t>
+            </w:r>
+            <w:r>
+              <w:rPr>
+                <w:rFonts w:ascii="Arial" w:hAnsi="Arial" w:cs="Arial"/>
+                <w:sz w:val="20"/>
+                <w:szCs w:val="20"/>
+                <w:lang w:val="es-ES"/>
+              </w:rPr>
+              <w:t>LOC modificadas</w:t>
+            </w:r>
+            <w:r>
+              <w:rPr>
+                <w:rFonts w:ascii="Arial" w:hAnsi="Arial" w:cs="Arial"/>
+                <w:sz w:val="20"/>
+                <w:szCs w:val="20"/>
+                <w:lang w:val="es-ES"/>
+              </w:rPr>
+              <w:t xml:space="preserve"> debe estar adicionado en el comentario de la cabecera del programa.</w:t>
             </w:r>
           </w:p>
         </w:tc>
@@ -1548,7 +1888,7 @@
           <w:rFonts w:ascii="Arial" w:hAnsi="Arial" w:cs="Arial"/>
           <w:sz w:val="20"/>
           <w:szCs w:val="20"/>
-          <w:lang w:val="es-ES"/>
+          <w:lang w:val="es-MX"/>
         </w:rPr>
       </w:pPr>
       <w:r>
@@ -1560,16 +1900,6 @@
         </w:rPr>
         <w:cr/>
       </w:r>
-    </w:p>
-    <w:p>
-      <w:pPr>
-        <w:rPr>
-          <w:rFonts w:ascii="Arial" w:hAnsi="Arial" w:cs="Arial"/>
-          <w:sz w:val="20"/>
-          <w:szCs w:val="20"/>
-          <w:lang w:val="es-ES"/>
-        </w:rPr>
-      </w:pPr>
     </w:p>
     <w:sectPr>
       <w:pgSz w:w="12240" w:h="15840"/>

</xml_diff>